<commit_message>
fix img, corrigé mon nom dans le copy deck
</commit_message>
<xml_diff>
--- a/sources/copy-deck-en-v1.docx
+++ b/sources/copy-deck-en-v1.docx
@@ -1,6 +1,6 @@
 
 <file path=word/document.xml><?xml version="1.0" encoding="utf-8"?>
-<w:document xmlns:wpc="http://schemas.microsoft.com/office/word/2010/wordprocessingCanvas" xmlns:cx="http://schemas.microsoft.com/office/drawing/2014/chartex" xmlns:cx1="http://schemas.microsoft.com/office/drawing/2015/9/8/chartex" xmlns:cx2="http://schemas.microsoft.com/office/drawing/2015/10/21/chartex" xmlns:cx3="http://schemas.microsoft.com/office/drawing/2016/5/9/chartex" xmlns:cx4="http://schemas.microsoft.com/office/drawing/2016/5/10/chartex" xmlns:cx5="http://schemas.microsoft.com/office/drawing/2016/5/11/chartex" xmlns:cx6="http://schemas.microsoft.com/office/drawing/2016/5/12/chartex" xmlns:cx7="http://schemas.microsoft.com/office/drawing/2016/5/13/chartex" xmlns:cx8="http://schemas.microsoft.com/office/drawing/2016/5/14/chartex" xmlns:mc="http://schemas.openxmlformats.org/markup-compatibility/2006" xmlns:aink="http://schemas.microsoft.com/office/drawing/2016/ink" xmlns:am3d="http://schemas.microsoft.com/office/drawing/2017/model3d" xmlns:o="urn:schemas-microsoft-com:office:office" xmlns:r="http://schemas.openxmlformats.org/officeDocument/2006/relationships" xmlns:m="http://schemas.openxmlformats.org/officeDocument/2006/math" xmlns:v="urn:schemas-microsoft-com:vml" xmlns:wp14="http://schemas.microsoft.com/office/word/2010/wordprocessingDrawing" xmlns:wp="http://schemas.openxmlformats.org/drawingml/2006/wordprocessingDrawing" xmlns:w10="urn:schemas-microsoft-com:office:word" xmlns:w="http://schemas.openxmlformats.org/wordprocessingml/2006/main" xmlns:w14="http://schemas.microsoft.com/office/word/2010/wordml" xmlns:w15="http://schemas.microsoft.com/office/word/2012/wordml" xmlns:w16cex="http://schemas.microsoft.com/office/word/2018/wordml/cex" xmlns:w16cid="http://schemas.microsoft.com/office/word/2016/wordml/cid" xmlns:w16="http://schemas.microsoft.com/office/word/2018/wordml" xmlns:w16sdtdh="http://schemas.microsoft.com/office/word/2020/wordml/sdtdatahash" xmlns:w16se="http://schemas.microsoft.com/office/word/2015/wordml/symex" xmlns:wpg="http://schemas.microsoft.com/office/word/2010/wordprocessingGroup" xmlns:wpi="http://schemas.microsoft.com/office/word/2010/wordprocessingInk" xmlns:wne="http://schemas.microsoft.com/office/word/2006/wordml" xmlns:wps="http://schemas.microsoft.com/office/word/2010/wordprocessingShape" mc:Ignorable="w14 w15 w16se w16cid w16 w16cex w16sdtdh wp14">
+<w:document xmlns:wpc="http://schemas.microsoft.com/office/word/2010/wordprocessingCanvas" xmlns:cx="http://schemas.microsoft.com/office/drawing/2014/chartex" xmlns:cx1="http://schemas.microsoft.com/office/drawing/2015/9/8/chartex" xmlns:cx2="http://schemas.microsoft.com/office/drawing/2015/10/21/chartex" xmlns:cx3="http://schemas.microsoft.com/office/drawing/2016/5/9/chartex" xmlns:cx4="http://schemas.microsoft.com/office/drawing/2016/5/10/chartex" xmlns:cx5="http://schemas.microsoft.com/office/drawing/2016/5/11/chartex" xmlns:cx6="http://schemas.microsoft.com/office/drawing/2016/5/12/chartex" xmlns:cx7="http://schemas.microsoft.com/office/drawing/2016/5/13/chartex" xmlns:cx8="http://schemas.microsoft.com/office/drawing/2016/5/14/chartex" xmlns:mc="http://schemas.openxmlformats.org/markup-compatibility/2006" xmlns:aink="http://schemas.microsoft.com/office/drawing/2016/ink" xmlns:am3d="http://schemas.microsoft.com/office/drawing/2017/model3d" xmlns:o="urn:schemas-microsoft-com:office:office" xmlns:r="http://schemas.openxmlformats.org/officeDocument/2006/relationships" xmlns:m="http://schemas.openxmlformats.org/officeDocument/2006/math" xmlns:v="urn:schemas-microsoft-com:vml" xmlns:wp14="http://schemas.microsoft.com/office/word/2010/wordprocessingDrawing" xmlns:wp="http://schemas.openxmlformats.org/drawingml/2006/wordprocessingDrawing" xmlns:w10="urn:schemas-microsoft-com:office:word" xmlns:w="http://schemas.openxmlformats.org/wordprocessingml/2006/main" xmlns:w14="http://schemas.microsoft.com/office/word/2010/wordml" xmlns:w15="http://schemas.microsoft.com/office/word/2012/wordml" xmlns:w16cid="http://schemas.microsoft.com/office/word/2016/wordml/cid" xmlns:w16se="http://schemas.microsoft.com/office/word/2015/wordml/symex" xmlns:wpg="http://schemas.microsoft.com/office/word/2010/wordprocessingGroup" xmlns:wpi="http://schemas.microsoft.com/office/word/2010/wordprocessingInk" xmlns:wne="http://schemas.microsoft.com/office/word/2006/wordml" xmlns:wps="http://schemas.microsoft.com/office/word/2010/wordprocessingShape" mc:Ignorable="w14 w15 w16se w16cid wp14">
   <w:body>
     <w:p>
       <w:pPr>
@@ -17,7 +17,25 @@
           <w:sz w:val="24"/>
           <w:szCs w:val="24"/>
         </w:rPr>
-        <w:t>PHILIPPE TRUDEL, RAPHÄEL FILLION, OLIVIER LALOND et JÉRÉMIE LESVESQUE</w:t>
+        <w:t>PHILIPPE TRUDEL, RAPHÄEL FILLION, OLIVIER LALOND</w:t>
+      </w:r>
+      <w:r>
+        <w:rPr>
+          <w:rFonts w:ascii="Abadi" w:hAnsi="Abadi"/>
+          <w:sz w:val="24"/>
+          <w:szCs w:val="24"/>
+        </w:rPr>
+        <w:t>E</w:t>
+      </w:r>
+      <w:bookmarkStart w:id="0" w:name="_GoBack"/>
+      <w:bookmarkEnd w:id="0"/>
+      <w:r>
+        <w:rPr>
+          <w:rFonts w:ascii="Abadi" w:hAnsi="Abadi"/>
+          <w:sz w:val="24"/>
+          <w:szCs w:val="24"/>
+        </w:rPr>
+        <w:t xml:space="preserve"> et JÉRÉMIE LESVESQUE</w:t>
       </w:r>
     </w:p>
     <w:p>
@@ -152,23 +170,7 @@
           <w:sz w:val="24"/>
           <w:szCs w:val="24"/>
         </w:rPr>
-        <w:t>Copy-deck-</w:t>
-      </w:r>
-      <w:r>
-        <w:rPr>
-          <w:rFonts w:ascii="Abadi" w:hAnsi="Abadi"/>
-          <w:sz w:val="24"/>
-          <w:szCs w:val="24"/>
-        </w:rPr>
-        <w:t>en</w:t>
-      </w:r>
-      <w:r>
-        <w:rPr>
-          <w:rFonts w:ascii="Abadi" w:hAnsi="Abadi"/>
-          <w:sz w:val="24"/>
-          <w:szCs w:val="24"/>
-        </w:rPr>
-        <w:t>-01</w:t>
+        <w:t>Copy-deck-en-01</w:t>
       </w:r>
     </w:p>
     <w:p>
@@ -387,6 +389,7 @@
           <w:docPartUnique/>
         </w:docPartObj>
       </w:sdtPr>
+      <w:sdtEndPr/>
       <w:sdtContent>
         <w:p>
           <w:pPr>
@@ -16789,7 +16792,7 @@
           <w:lang w:val="en-CA"/>
         </w:rPr>
       </w:pPr>
-      <w:bookmarkStart w:id="0" w:name="_Hlk82782435"/>
+      <w:bookmarkStart w:id="1" w:name="_Hlk82782435"/>
       <w:r>
         <w:rPr>
           <w:sz w:val="32"/>
@@ -16868,7 +16871,7 @@
         <w:t>]</w:t>
       </w:r>
     </w:p>
-    <w:bookmarkEnd w:id="0"/>
+    <w:bookmarkEnd w:id="1"/>
     <w:p>
       <w:pPr>
         <w:jc w:val="both"/>
@@ -19356,7 +19359,7 @@
 </file>
 
 <file path=word/endnotes.xml><?xml version="1.0" encoding="utf-8"?>
-<w:endnotes xmlns:wpc="http://schemas.microsoft.com/office/word/2010/wordprocessingCanvas" xmlns:cx="http://schemas.microsoft.com/office/drawing/2014/chartex" xmlns:cx1="http://schemas.microsoft.com/office/drawing/2015/9/8/chartex" xmlns:cx2="http://schemas.microsoft.com/office/drawing/2015/10/21/chartex" xmlns:cx3="http://schemas.microsoft.com/office/drawing/2016/5/9/chartex" xmlns:cx4="http://schemas.microsoft.com/office/drawing/2016/5/10/chartex" xmlns:cx5="http://schemas.microsoft.com/office/drawing/2016/5/11/chartex" xmlns:cx6="http://schemas.microsoft.com/office/drawing/2016/5/12/chartex" xmlns:cx7="http://schemas.microsoft.com/office/drawing/2016/5/13/chartex" xmlns:cx8="http://schemas.microsoft.com/office/drawing/2016/5/14/chartex" xmlns:mc="http://schemas.openxmlformats.org/markup-compatibility/2006" xmlns:aink="http://schemas.microsoft.com/office/drawing/2016/ink" xmlns:am3d="http://schemas.microsoft.com/office/drawing/2017/model3d" xmlns:o="urn:schemas-microsoft-com:office:office" xmlns:r="http://schemas.openxmlformats.org/officeDocument/2006/relationships" xmlns:m="http://schemas.openxmlformats.org/officeDocument/2006/math" xmlns:v="urn:schemas-microsoft-com:vml" xmlns:wp14="http://schemas.microsoft.com/office/word/2010/wordprocessingDrawing" xmlns:wp="http://schemas.openxmlformats.org/drawingml/2006/wordprocessingDrawing" xmlns:w10="urn:schemas-microsoft-com:office:word" xmlns:w="http://schemas.openxmlformats.org/wordprocessingml/2006/main" xmlns:w14="http://schemas.microsoft.com/office/word/2010/wordml" xmlns:w15="http://schemas.microsoft.com/office/word/2012/wordml" xmlns:w16cex="http://schemas.microsoft.com/office/word/2018/wordml/cex" xmlns:w16cid="http://schemas.microsoft.com/office/word/2016/wordml/cid" xmlns:w16="http://schemas.microsoft.com/office/word/2018/wordml" xmlns:w16sdtdh="http://schemas.microsoft.com/office/word/2020/wordml/sdtdatahash" xmlns:w16se="http://schemas.microsoft.com/office/word/2015/wordml/symex" xmlns:wpg="http://schemas.microsoft.com/office/word/2010/wordprocessingGroup" xmlns:wpi="http://schemas.microsoft.com/office/word/2010/wordprocessingInk" xmlns:wne="http://schemas.microsoft.com/office/word/2006/wordml" xmlns:wps="http://schemas.microsoft.com/office/word/2010/wordprocessingShape" mc:Ignorable="w14 w15 w16se w16cid w16 w16cex w16sdtdh wp14">
+<w:endnotes xmlns:wpc="http://schemas.microsoft.com/office/word/2010/wordprocessingCanvas" xmlns:cx="http://schemas.microsoft.com/office/drawing/2014/chartex" xmlns:cx1="http://schemas.microsoft.com/office/drawing/2015/9/8/chartex" xmlns:cx2="http://schemas.microsoft.com/office/drawing/2015/10/21/chartex" xmlns:cx3="http://schemas.microsoft.com/office/drawing/2016/5/9/chartex" xmlns:cx4="http://schemas.microsoft.com/office/drawing/2016/5/10/chartex" xmlns:cx5="http://schemas.microsoft.com/office/drawing/2016/5/11/chartex" xmlns:cx6="http://schemas.microsoft.com/office/drawing/2016/5/12/chartex" xmlns:cx7="http://schemas.microsoft.com/office/drawing/2016/5/13/chartex" xmlns:cx8="http://schemas.microsoft.com/office/drawing/2016/5/14/chartex" xmlns:mc="http://schemas.openxmlformats.org/markup-compatibility/2006" xmlns:aink="http://schemas.microsoft.com/office/drawing/2016/ink" xmlns:am3d="http://schemas.microsoft.com/office/drawing/2017/model3d" xmlns:o="urn:schemas-microsoft-com:office:office" xmlns:r="http://schemas.openxmlformats.org/officeDocument/2006/relationships" xmlns:m="http://schemas.openxmlformats.org/officeDocument/2006/math" xmlns:v="urn:schemas-microsoft-com:vml" xmlns:wp14="http://schemas.microsoft.com/office/word/2010/wordprocessingDrawing" xmlns:wp="http://schemas.openxmlformats.org/drawingml/2006/wordprocessingDrawing" xmlns:w10="urn:schemas-microsoft-com:office:word" xmlns:w="http://schemas.openxmlformats.org/wordprocessingml/2006/main" xmlns:w14="http://schemas.microsoft.com/office/word/2010/wordml" xmlns:w15="http://schemas.microsoft.com/office/word/2012/wordml" xmlns:w16cid="http://schemas.microsoft.com/office/word/2016/wordml/cid" xmlns:w16se="http://schemas.microsoft.com/office/word/2015/wordml/symex" xmlns:wpg="http://schemas.microsoft.com/office/word/2010/wordprocessingGroup" xmlns:wpi="http://schemas.microsoft.com/office/word/2010/wordprocessingInk" xmlns:wne="http://schemas.microsoft.com/office/word/2006/wordml" xmlns:wps="http://schemas.microsoft.com/office/word/2010/wordprocessingShape" mc:Ignorable="w14 w15 w16se w16cid wp14">
   <w:endnote w:type="separator" w:id="-1">
     <w:p>
       <w:pPr>
@@ -19387,7 +19390,7 @@
 </file>
 
 <file path=word/footnotes.xml><?xml version="1.0" encoding="utf-8"?>
-<w:footnotes xmlns:wpc="http://schemas.microsoft.com/office/word/2010/wordprocessingCanvas" xmlns:cx="http://schemas.microsoft.com/office/drawing/2014/chartex" xmlns:cx1="http://schemas.microsoft.com/office/drawing/2015/9/8/chartex" xmlns:cx2="http://schemas.microsoft.com/office/drawing/2015/10/21/chartex" xmlns:cx3="http://schemas.microsoft.com/office/drawing/2016/5/9/chartex" xmlns:cx4="http://schemas.microsoft.com/office/drawing/2016/5/10/chartex" xmlns:cx5="http://schemas.microsoft.com/office/drawing/2016/5/11/chartex" xmlns:cx6="http://schemas.microsoft.com/office/drawing/2016/5/12/chartex" xmlns:cx7="http://schemas.microsoft.com/office/drawing/2016/5/13/chartex" xmlns:cx8="http://schemas.microsoft.com/office/drawing/2016/5/14/chartex" xmlns:mc="http://schemas.openxmlformats.org/markup-compatibility/2006" xmlns:aink="http://schemas.microsoft.com/office/drawing/2016/ink" xmlns:am3d="http://schemas.microsoft.com/office/drawing/2017/model3d" xmlns:o="urn:schemas-microsoft-com:office:office" xmlns:r="http://schemas.openxmlformats.org/officeDocument/2006/relationships" xmlns:m="http://schemas.openxmlformats.org/officeDocument/2006/math" xmlns:v="urn:schemas-microsoft-com:vml" xmlns:wp14="http://schemas.microsoft.com/office/word/2010/wordprocessingDrawing" xmlns:wp="http://schemas.openxmlformats.org/drawingml/2006/wordprocessingDrawing" xmlns:w10="urn:schemas-microsoft-com:office:word" xmlns:w="http://schemas.openxmlformats.org/wordprocessingml/2006/main" xmlns:w14="http://schemas.microsoft.com/office/word/2010/wordml" xmlns:w15="http://schemas.microsoft.com/office/word/2012/wordml" xmlns:w16cex="http://schemas.microsoft.com/office/word/2018/wordml/cex" xmlns:w16cid="http://schemas.microsoft.com/office/word/2016/wordml/cid" xmlns:w16="http://schemas.microsoft.com/office/word/2018/wordml" xmlns:w16sdtdh="http://schemas.microsoft.com/office/word/2020/wordml/sdtdatahash" xmlns:w16se="http://schemas.microsoft.com/office/word/2015/wordml/symex" xmlns:wpg="http://schemas.microsoft.com/office/word/2010/wordprocessingGroup" xmlns:wpi="http://schemas.microsoft.com/office/word/2010/wordprocessingInk" xmlns:wne="http://schemas.microsoft.com/office/word/2006/wordml" xmlns:wps="http://schemas.microsoft.com/office/word/2010/wordprocessingShape" mc:Ignorable="w14 w15 w16se w16cid w16 w16cex w16sdtdh wp14">
+<w:footnotes xmlns:wpc="http://schemas.microsoft.com/office/word/2010/wordprocessingCanvas" xmlns:cx="http://schemas.microsoft.com/office/drawing/2014/chartex" xmlns:cx1="http://schemas.microsoft.com/office/drawing/2015/9/8/chartex" xmlns:cx2="http://schemas.microsoft.com/office/drawing/2015/10/21/chartex" xmlns:cx3="http://schemas.microsoft.com/office/drawing/2016/5/9/chartex" xmlns:cx4="http://schemas.microsoft.com/office/drawing/2016/5/10/chartex" xmlns:cx5="http://schemas.microsoft.com/office/drawing/2016/5/11/chartex" xmlns:cx6="http://schemas.microsoft.com/office/drawing/2016/5/12/chartex" xmlns:cx7="http://schemas.microsoft.com/office/drawing/2016/5/13/chartex" xmlns:cx8="http://schemas.microsoft.com/office/drawing/2016/5/14/chartex" xmlns:mc="http://schemas.openxmlformats.org/markup-compatibility/2006" xmlns:aink="http://schemas.microsoft.com/office/drawing/2016/ink" xmlns:am3d="http://schemas.microsoft.com/office/drawing/2017/model3d" xmlns:o="urn:schemas-microsoft-com:office:office" xmlns:r="http://schemas.openxmlformats.org/officeDocument/2006/relationships" xmlns:m="http://schemas.openxmlformats.org/officeDocument/2006/math" xmlns:v="urn:schemas-microsoft-com:vml" xmlns:wp14="http://schemas.microsoft.com/office/word/2010/wordprocessingDrawing" xmlns:wp="http://schemas.openxmlformats.org/drawingml/2006/wordprocessingDrawing" xmlns:w10="urn:schemas-microsoft-com:office:word" xmlns:w="http://schemas.openxmlformats.org/wordprocessingml/2006/main" xmlns:w14="http://schemas.microsoft.com/office/word/2010/wordml" xmlns:w15="http://schemas.microsoft.com/office/word/2012/wordml" xmlns:w16cid="http://schemas.microsoft.com/office/word/2016/wordml/cid" xmlns:w16se="http://schemas.microsoft.com/office/word/2015/wordml/symex" xmlns:wpg="http://schemas.microsoft.com/office/word/2010/wordprocessingGroup" xmlns:wpi="http://schemas.microsoft.com/office/word/2010/wordprocessingInk" xmlns:wne="http://schemas.microsoft.com/office/word/2006/wordml" xmlns:wps="http://schemas.microsoft.com/office/word/2010/wordprocessingShape" mc:Ignorable="w14 w15 w16se w16cid wp14">
   <w:footnote w:type="separator" w:id="-1">
     <w:p>
       <w:pPr>
@@ -19418,7 +19421,7 @@
 </file>
 
 <file path=word/header1.xml><?xml version="1.0" encoding="utf-8"?>
-<w:hdr xmlns:wpc="http://schemas.microsoft.com/office/word/2010/wordprocessingCanvas" xmlns:cx="http://schemas.microsoft.com/office/drawing/2014/chartex" xmlns:cx1="http://schemas.microsoft.com/office/drawing/2015/9/8/chartex" xmlns:cx2="http://schemas.microsoft.com/office/drawing/2015/10/21/chartex" xmlns:cx3="http://schemas.microsoft.com/office/drawing/2016/5/9/chartex" xmlns:cx4="http://schemas.microsoft.com/office/drawing/2016/5/10/chartex" xmlns:cx5="http://schemas.microsoft.com/office/drawing/2016/5/11/chartex" xmlns:cx6="http://schemas.microsoft.com/office/drawing/2016/5/12/chartex" xmlns:cx7="http://schemas.microsoft.com/office/drawing/2016/5/13/chartex" xmlns:cx8="http://schemas.microsoft.com/office/drawing/2016/5/14/chartex" xmlns:mc="http://schemas.openxmlformats.org/markup-compatibility/2006" xmlns:aink="http://schemas.microsoft.com/office/drawing/2016/ink" xmlns:am3d="http://schemas.microsoft.com/office/drawing/2017/model3d" xmlns:o="urn:schemas-microsoft-com:office:office" xmlns:r="http://schemas.openxmlformats.org/officeDocument/2006/relationships" xmlns:m="http://schemas.openxmlformats.org/officeDocument/2006/math" xmlns:v="urn:schemas-microsoft-com:vml" xmlns:wp14="http://schemas.microsoft.com/office/word/2010/wordprocessingDrawing" xmlns:wp="http://schemas.openxmlformats.org/drawingml/2006/wordprocessingDrawing" xmlns:w10="urn:schemas-microsoft-com:office:word" xmlns:w="http://schemas.openxmlformats.org/wordprocessingml/2006/main" xmlns:w14="http://schemas.microsoft.com/office/word/2010/wordml" xmlns:w15="http://schemas.microsoft.com/office/word/2012/wordml" xmlns:w16cex="http://schemas.microsoft.com/office/word/2018/wordml/cex" xmlns:w16cid="http://schemas.microsoft.com/office/word/2016/wordml/cid" xmlns:w16="http://schemas.microsoft.com/office/word/2018/wordml" xmlns:w16sdtdh="http://schemas.microsoft.com/office/word/2020/wordml/sdtdatahash" xmlns:w16se="http://schemas.microsoft.com/office/word/2015/wordml/symex" xmlns:wpg="http://schemas.microsoft.com/office/word/2010/wordprocessingGroup" xmlns:wpi="http://schemas.microsoft.com/office/word/2010/wordprocessingInk" xmlns:wne="http://schemas.microsoft.com/office/word/2006/wordml" xmlns:wps="http://schemas.microsoft.com/office/word/2010/wordprocessingShape" mc:Ignorable="w14 w15 w16se w16cid w16 w16cex w16sdtdh wp14">
+<w:hdr xmlns:wpc="http://schemas.microsoft.com/office/word/2010/wordprocessingCanvas" xmlns:cx="http://schemas.microsoft.com/office/drawing/2014/chartex" xmlns:cx1="http://schemas.microsoft.com/office/drawing/2015/9/8/chartex" xmlns:cx2="http://schemas.microsoft.com/office/drawing/2015/10/21/chartex" xmlns:cx3="http://schemas.microsoft.com/office/drawing/2016/5/9/chartex" xmlns:cx4="http://schemas.microsoft.com/office/drawing/2016/5/10/chartex" xmlns:cx5="http://schemas.microsoft.com/office/drawing/2016/5/11/chartex" xmlns:cx6="http://schemas.microsoft.com/office/drawing/2016/5/12/chartex" xmlns:cx7="http://schemas.microsoft.com/office/drawing/2016/5/13/chartex" xmlns:cx8="http://schemas.microsoft.com/office/drawing/2016/5/14/chartex" xmlns:mc="http://schemas.openxmlformats.org/markup-compatibility/2006" xmlns:aink="http://schemas.microsoft.com/office/drawing/2016/ink" xmlns:am3d="http://schemas.microsoft.com/office/drawing/2017/model3d" xmlns:o="urn:schemas-microsoft-com:office:office" xmlns:r="http://schemas.openxmlformats.org/officeDocument/2006/relationships" xmlns:m="http://schemas.openxmlformats.org/officeDocument/2006/math" xmlns:v="urn:schemas-microsoft-com:vml" xmlns:wp14="http://schemas.microsoft.com/office/word/2010/wordprocessingDrawing" xmlns:wp="http://schemas.openxmlformats.org/drawingml/2006/wordprocessingDrawing" xmlns:w10="urn:schemas-microsoft-com:office:word" xmlns:w="http://schemas.openxmlformats.org/wordprocessingml/2006/main" xmlns:w14="http://schemas.microsoft.com/office/word/2010/wordml" xmlns:w15="http://schemas.microsoft.com/office/word/2012/wordml" xmlns:w16cid="http://schemas.microsoft.com/office/word/2016/wordml/cid" xmlns:w16se="http://schemas.microsoft.com/office/word/2015/wordml/symex" xmlns:wpg="http://schemas.microsoft.com/office/word/2010/wordprocessingGroup" xmlns:wpi="http://schemas.microsoft.com/office/word/2010/wordprocessingInk" xmlns:wne="http://schemas.microsoft.com/office/word/2006/wordml" xmlns:wps="http://schemas.microsoft.com/office/word/2010/wordprocessingShape" mc:Ignorable="w14 w15 w16se w16cid wp14">
   <w:sdt>
     <w:sdtPr>
       <w:id w:val="-964878525"/>
@@ -19427,6 +19430,7 @@
         <w:docPartUnique/>
       </w:docPartObj>
     </w:sdtPr>
+    <w:sdtEndPr/>
     <w:sdtContent>
       <w:p>
         <w:pPr>
@@ -19463,7 +19467,7 @@
 </file>
 
 <file path=word/numbering.xml><?xml version="1.0" encoding="utf-8"?>
-<w:numbering xmlns:wpc="http://schemas.microsoft.com/office/word/2010/wordprocessingCanvas" xmlns:cx="http://schemas.microsoft.com/office/drawing/2014/chartex" xmlns:cx1="http://schemas.microsoft.com/office/drawing/2015/9/8/chartex" xmlns:cx2="http://schemas.microsoft.com/office/drawing/2015/10/21/chartex" xmlns:cx3="http://schemas.microsoft.com/office/drawing/2016/5/9/chartex" xmlns:cx4="http://schemas.microsoft.com/office/drawing/2016/5/10/chartex" xmlns:cx5="http://schemas.microsoft.com/office/drawing/2016/5/11/chartex" xmlns:cx6="http://schemas.microsoft.com/office/drawing/2016/5/12/chartex" xmlns:cx7="http://schemas.microsoft.com/office/drawing/2016/5/13/chartex" xmlns:cx8="http://schemas.microsoft.com/office/drawing/2016/5/14/chartex" xmlns:mc="http://schemas.openxmlformats.org/markup-compatibility/2006" xmlns:aink="http://schemas.microsoft.com/office/drawing/2016/ink" xmlns:am3d="http://schemas.microsoft.com/office/drawing/2017/model3d" xmlns:o="urn:schemas-microsoft-com:office:office" xmlns:r="http://schemas.openxmlformats.org/officeDocument/2006/relationships" xmlns:m="http://schemas.openxmlformats.org/officeDocument/2006/math" xmlns:v="urn:schemas-microsoft-com:vml" xmlns:wp14="http://schemas.microsoft.com/office/word/2010/wordprocessingDrawing" xmlns:wp="http://schemas.openxmlformats.org/drawingml/2006/wordprocessingDrawing" xmlns:w10="urn:schemas-microsoft-com:office:word" xmlns:w="http://schemas.openxmlformats.org/wordprocessingml/2006/main" xmlns:w14="http://schemas.microsoft.com/office/word/2010/wordml" xmlns:w15="http://schemas.microsoft.com/office/word/2012/wordml" xmlns:w16cex="http://schemas.microsoft.com/office/word/2018/wordml/cex" xmlns:w16cid="http://schemas.microsoft.com/office/word/2016/wordml/cid" xmlns:w16="http://schemas.microsoft.com/office/word/2018/wordml" xmlns:w16sdtdh="http://schemas.microsoft.com/office/word/2020/wordml/sdtdatahash" xmlns:w16se="http://schemas.microsoft.com/office/word/2015/wordml/symex" xmlns:wpg="http://schemas.microsoft.com/office/word/2010/wordprocessingGroup" xmlns:wpi="http://schemas.microsoft.com/office/word/2010/wordprocessingInk" xmlns:wne="http://schemas.microsoft.com/office/word/2006/wordml" xmlns:wps="http://schemas.microsoft.com/office/word/2010/wordprocessingShape" mc:Ignorable="w14 w15 w16se w16cid w16 w16cex w16sdtdh wp14">
+<w:numbering xmlns:wpc="http://schemas.microsoft.com/office/word/2010/wordprocessingCanvas" xmlns:cx="http://schemas.microsoft.com/office/drawing/2014/chartex" xmlns:cx1="http://schemas.microsoft.com/office/drawing/2015/9/8/chartex" xmlns:cx2="http://schemas.microsoft.com/office/drawing/2015/10/21/chartex" xmlns:cx3="http://schemas.microsoft.com/office/drawing/2016/5/9/chartex" xmlns:cx4="http://schemas.microsoft.com/office/drawing/2016/5/10/chartex" xmlns:cx5="http://schemas.microsoft.com/office/drawing/2016/5/11/chartex" xmlns:cx6="http://schemas.microsoft.com/office/drawing/2016/5/12/chartex" xmlns:cx7="http://schemas.microsoft.com/office/drawing/2016/5/13/chartex" xmlns:cx8="http://schemas.microsoft.com/office/drawing/2016/5/14/chartex" xmlns:mc="http://schemas.openxmlformats.org/markup-compatibility/2006" xmlns:aink="http://schemas.microsoft.com/office/drawing/2016/ink" xmlns:am3d="http://schemas.microsoft.com/office/drawing/2017/model3d" xmlns:o="urn:schemas-microsoft-com:office:office" xmlns:r="http://schemas.openxmlformats.org/officeDocument/2006/relationships" xmlns:m="http://schemas.openxmlformats.org/officeDocument/2006/math" xmlns:v="urn:schemas-microsoft-com:vml" xmlns:wp14="http://schemas.microsoft.com/office/word/2010/wordprocessingDrawing" xmlns:wp="http://schemas.openxmlformats.org/drawingml/2006/wordprocessingDrawing" xmlns:w10="urn:schemas-microsoft-com:office:word" xmlns:w="http://schemas.openxmlformats.org/wordprocessingml/2006/main" xmlns:w14="http://schemas.microsoft.com/office/word/2010/wordml" xmlns:w15="http://schemas.microsoft.com/office/word/2012/wordml" xmlns:w16cid="http://schemas.microsoft.com/office/word/2016/wordml/cid" xmlns:w16se="http://schemas.microsoft.com/office/word/2015/wordml/symex" xmlns:wpg="http://schemas.microsoft.com/office/word/2010/wordprocessingGroup" xmlns:wpi="http://schemas.microsoft.com/office/word/2010/wordprocessingInk" xmlns:wne="http://schemas.microsoft.com/office/word/2006/wordml" xmlns:wps="http://schemas.microsoft.com/office/word/2010/wordprocessingShape" mc:Ignorable="w14 w15 w16se w16cid wp14">
   <w:abstractNum w:abstractNumId="0" w15:restartNumberingAfterBreak="0">
     <w:nsid w:val="045850D6"/>
     <w:multiLevelType w:val="hybridMultilevel"/>
@@ -22402,7 +22406,7 @@
 </file>
 
 <file path=word/styles.xml><?xml version="1.0" encoding="utf-8"?>
-<w:styles xmlns:mc="http://schemas.openxmlformats.org/markup-compatibility/2006" xmlns:r="http://schemas.openxmlformats.org/officeDocument/2006/relationships" xmlns:w="http://schemas.openxmlformats.org/wordprocessingml/2006/main" xmlns:w14="http://schemas.microsoft.com/office/word/2010/wordml" xmlns:w15="http://schemas.microsoft.com/office/word/2012/wordml" xmlns:w16cex="http://schemas.microsoft.com/office/word/2018/wordml/cex" xmlns:w16cid="http://schemas.microsoft.com/office/word/2016/wordml/cid" xmlns:w16="http://schemas.microsoft.com/office/word/2018/wordml" xmlns:w16sdtdh="http://schemas.microsoft.com/office/word/2020/wordml/sdtdatahash" xmlns:w16se="http://schemas.microsoft.com/office/word/2015/wordml/symex" mc:Ignorable="w14 w15 w16se w16cid w16 w16cex w16sdtdh">
+<w:styles xmlns:mc="http://schemas.openxmlformats.org/markup-compatibility/2006" xmlns:r="http://schemas.openxmlformats.org/officeDocument/2006/relationships" xmlns:w="http://schemas.openxmlformats.org/wordprocessingml/2006/main" xmlns:w14="http://schemas.microsoft.com/office/word/2010/wordml" xmlns:w15="http://schemas.microsoft.com/office/word/2012/wordml" xmlns:w16cid="http://schemas.microsoft.com/office/word/2016/wordml/cid" xmlns:w16se="http://schemas.microsoft.com/office/word/2015/wordml/symex" mc:Ignorable="w14 w15 w16se w16cid">
   <w:docDefaults>
     <w:rPrDefault>
       <w:rPr>
@@ -23312,7 +23316,7 @@
 </file>
 
 <file path=customXml/itemProps1.xml><?xml version="1.0" encoding="utf-8"?>
-<ds:datastoreItem xmlns:ds="http://schemas.openxmlformats.org/officeDocument/2006/customXml" ds:itemID="{479D3703-F61D-4DFA-A338-BE1C236B7B85}">
+<ds:datastoreItem xmlns:ds="http://schemas.openxmlformats.org/officeDocument/2006/customXml" ds:itemID="{DFBC4D28-3F77-44B9-AB00-1252AB0F0129}">
   <ds:schemaRefs>
     <ds:schemaRef ds:uri="http://schemas.openxmlformats.org/officeDocument/2006/bibliography"/>
   </ds:schemaRefs>

</xml_diff>

<commit_message>
revert because of oli
</commit_message>
<xml_diff>
--- a/sources/copy-deck-en-v1.docx
+++ b/sources/copy-deck-en-v1.docx
@@ -1,6 +1,6 @@
 
 <file path=word/document.xml><?xml version="1.0" encoding="utf-8"?>
-<w:document xmlns:wpc="http://schemas.microsoft.com/office/word/2010/wordprocessingCanvas" xmlns:cx="http://schemas.microsoft.com/office/drawing/2014/chartex" xmlns:cx1="http://schemas.microsoft.com/office/drawing/2015/9/8/chartex" xmlns:cx2="http://schemas.microsoft.com/office/drawing/2015/10/21/chartex" xmlns:cx3="http://schemas.microsoft.com/office/drawing/2016/5/9/chartex" xmlns:cx4="http://schemas.microsoft.com/office/drawing/2016/5/10/chartex" xmlns:cx5="http://schemas.microsoft.com/office/drawing/2016/5/11/chartex" xmlns:cx6="http://schemas.microsoft.com/office/drawing/2016/5/12/chartex" xmlns:cx7="http://schemas.microsoft.com/office/drawing/2016/5/13/chartex" xmlns:cx8="http://schemas.microsoft.com/office/drawing/2016/5/14/chartex" xmlns:mc="http://schemas.openxmlformats.org/markup-compatibility/2006" xmlns:aink="http://schemas.microsoft.com/office/drawing/2016/ink" xmlns:am3d="http://schemas.microsoft.com/office/drawing/2017/model3d" xmlns:o="urn:schemas-microsoft-com:office:office" xmlns:r="http://schemas.openxmlformats.org/officeDocument/2006/relationships" xmlns:m="http://schemas.openxmlformats.org/officeDocument/2006/math" xmlns:v="urn:schemas-microsoft-com:vml" xmlns:wp14="http://schemas.microsoft.com/office/word/2010/wordprocessingDrawing" xmlns:wp="http://schemas.openxmlformats.org/drawingml/2006/wordprocessingDrawing" xmlns:w10="urn:schemas-microsoft-com:office:word" xmlns:w="http://schemas.openxmlformats.org/wordprocessingml/2006/main" xmlns:w14="http://schemas.microsoft.com/office/word/2010/wordml" xmlns:w15="http://schemas.microsoft.com/office/word/2012/wordml" xmlns:w16cid="http://schemas.microsoft.com/office/word/2016/wordml/cid" xmlns:w16se="http://schemas.microsoft.com/office/word/2015/wordml/symex" xmlns:wpg="http://schemas.microsoft.com/office/word/2010/wordprocessingGroup" xmlns:wpi="http://schemas.microsoft.com/office/word/2010/wordprocessingInk" xmlns:wne="http://schemas.microsoft.com/office/word/2006/wordml" xmlns:wps="http://schemas.microsoft.com/office/word/2010/wordprocessingShape" mc:Ignorable="w14 w15 w16se w16cid wp14">
+<w:document xmlns:wpc="http://schemas.microsoft.com/office/word/2010/wordprocessingCanvas" xmlns:cx="http://schemas.microsoft.com/office/drawing/2014/chartex" xmlns:cx1="http://schemas.microsoft.com/office/drawing/2015/9/8/chartex" xmlns:cx2="http://schemas.microsoft.com/office/drawing/2015/10/21/chartex" xmlns:cx3="http://schemas.microsoft.com/office/drawing/2016/5/9/chartex" xmlns:cx4="http://schemas.microsoft.com/office/drawing/2016/5/10/chartex" xmlns:cx5="http://schemas.microsoft.com/office/drawing/2016/5/11/chartex" xmlns:cx6="http://schemas.microsoft.com/office/drawing/2016/5/12/chartex" xmlns:cx7="http://schemas.microsoft.com/office/drawing/2016/5/13/chartex" xmlns:cx8="http://schemas.microsoft.com/office/drawing/2016/5/14/chartex" xmlns:mc="http://schemas.openxmlformats.org/markup-compatibility/2006" xmlns:aink="http://schemas.microsoft.com/office/drawing/2016/ink" xmlns:am3d="http://schemas.microsoft.com/office/drawing/2017/model3d" xmlns:o="urn:schemas-microsoft-com:office:office" xmlns:r="http://schemas.openxmlformats.org/officeDocument/2006/relationships" xmlns:m="http://schemas.openxmlformats.org/officeDocument/2006/math" xmlns:v="urn:schemas-microsoft-com:vml" xmlns:wp14="http://schemas.microsoft.com/office/word/2010/wordprocessingDrawing" xmlns:wp="http://schemas.openxmlformats.org/drawingml/2006/wordprocessingDrawing" xmlns:w10="urn:schemas-microsoft-com:office:word" xmlns:w="http://schemas.openxmlformats.org/wordprocessingml/2006/main" xmlns:w14="http://schemas.microsoft.com/office/word/2010/wordml" xmlns:w15="http://schemas.microsoft.com/office/word/2012/wordml" xmlns:w16cex="http://schemas.microsoft.com/office/word/2018/wordml/cex" xmlns:w16cid="http://schemas.microsoft.com/office/word/2016/wordml/cid" xmlns:w16="http://schemas.microsoft.com/office/word/2018/wordml" xmlns:w16sdtdh="http://schemas.microsoft.com/office/word/2020/wordml/sdtdatahash" xmlns:w16se="http://schemas.microsoft.com/office/word/2015/wordml/symex" xmlns:wpg="http://schemas.microsoft.com/office/word/2010/wordprocessingGroup" xmlns:wpi="http://schemas.microsoft.com/office/word/2010/wordprocessingInk" xmlns:wne="http://schemas.microsoft.com/office/word/2006/wordml" xmlns:wps="http://schemas.microsoft.com/office/word/2010/wordprocessingShape" mc:Ignorable="w14 w15 w16se w16cid w16 w16cex w16sdtdh wp14">
   <w:body>
     <w:p>
       <w:pPr>
@@ -17,25 +17,7 @@
           <w:sz w:val="24"/>
           <w:szCs w:val="24"/>
         </w:rPr>
-        <w:t>PHILIPPE TRUDEL, RAPHÄEL FILLION, OLIVIER LALOND</w:t>
-      </w:r>
-      <w:r>
-        <w:rPr>
-          <w:rFonts w:ascii="Abadi" w:hAnsi="Abadi"/>
-          <w:sz w:val="24"/>
-          <w:szCs w:val="24"/>
-        </w:rPr>
-        <w:t>E</w:t>
-      </w:r>
-      <w:bookmarkStart w:id="0" w:name="_GoBack"/>
-      <w:bookmarkEnd w:id="0"/>
-      <w:r>
-        <w:rPr>
-          <w:rFonts w:ascii="Abadi" w:hAnsi="Abadi"/>
-          <w:sz w:val="24"/>
-          <w:szCs w:val="24"/>
-        </w:rPr>
-        <w:t xml:space="preserve"> et JÉRÉMIE LESVESQUE</w:t>
+        <w:t>PHILIPPE TRUDEL, RAPHÄEL FILLION, OLIVIER LALOND et JÉRÉMIE LESVESQUE</w:t>
       </w:r>
     </w:p>
     <w:p>
@@ -170,7 +152,23 @@
           <w:sz w:val="24"/>
           <w:szCs w:val="24"/>
         </w:rPr>
-        <w:t>Copy-deck-en-01</w:t>
+        <w:t>Copy-deck-</w:t>
+      </w:r>
+      <w:r>
+        <w:rPr>
+          <w:rFonts w:ascii="Abadi" w:hAnsi="Abadi"/>
+          <w:sz w:val="24"/>
+          <w:szCs w:val="24"/>
+        </w:rPr>
+        <w:t>en</w:t>
+      </w:r>
+      <w:r>
+        <w:rPr>
+          <w:rFonts w:ascii="Abadi" w:hAnsi="Abadi"/>
+          <w:sz w:val="24"/>
+          <w:szCs w:val="24"/>
+        </w:rPr>
+        <w:t>-01</w:t>
       </w:r>
     </w:p>
     <w:p>
@@ -389,7 +387,6 @@
           <w:docPartUnique/>
         </w:docPartObj>
       </w:sdtPr>
-      <w:sdtEndPr/>
       <w:sdtContent>
         <w:p>
           <w:pPr>
@@ -16792,7 +16789,7 @@
           <w:lang w:val="en-CA"/>
         </w:rPr>
       </w:pPr>
-      <w:bookmarkStart w:id="1" w:name="_Hlk82782435"/>
+      <w:bookmarkStart w:id="0" w:name="_Hlk82782435"/>
       <w:r>
         <w:rPr>
           <w:sz w:val="32"/>
@@ -16871,7 +16868,7 @@
         <w:t>]</w:t>
       </w:r>
     </w:p>
-    <w:bookmarkEnd w:id="1"/>
+    <w:bookmarkEnd w:id="0"/>
     <w:p>
       <w:pPr>
         <w:jc w:val="both"/>
@@ -19359,7 +19356,7 @@
 </file>
 
 <file path=word/endnotes.xml><?xml version="1.0" encoding="utf-8"?>
-<w:endnotes xmlns:wpc="http://schemas.microsoft.com/office/word/2010/wordprocessingCanvas" xmlns:cx="http://schemas.microsoft.com/office/drawing/2014/chartex" xmlns:cx1="http://schemas.microsoft.com/office/drawing/2015/9/8/chartex" xmlns:cx2="http://schemas.microsoft.com/office/drawing/2015/10/21/chartex" xmlns:cx3="http://schemas.microsoft.com/office/drawing/2016/5/9/chartex" xmlns:cx4="http://schemas.microsoft.com/office/drawing/2016/5/10/chartex" xmlns:cx5="http://schemas.microsoft.com/office/drawing/2016/5/11/chartex" xmlns:cx6="http://schemas.microsoft.com/office/drawing/2016/5/12/chartex" xmlns:cx7="http://schemas.microsoft.com/office/drawing/2016/5/13/chartex" xmlns:cx8="http://schemas.microsoft.com/office/drawing/2016/5/14/chartex" xmlns:mc="http://schemas.openxmlformats.org/markup-compatibility/2006" xmlns:aink="http://schemas.microsoft.com/office/drawing/2016/ink" xmlns:am3d="http://schemas.microsoft.com/office/drawing/2017/model3d" xmlns:o="urn:schemas-microsoft-com:office:office" xmlns:r="http://schemas.openxmlformats.org/officeDocument/2006/relationships" xmlns:m="http://schemas.openxmlformats.org/officeDocument/2006/math" xmlns:v="urn:schemas-microsoft-com:vml" xmlns:wp14="http://schemas.microsoft.com/office/word/2010/wordprocessingDrawing" xmlns:wp="http://schemas.openxmlformats.org/drawingml/2006/wordprocessingDrawing" xmlns:w10="urn:schemas-microsoft-com:office:word" xmlns:w="http://schemas.openxmlformats.org/wordprocessingml/2006/main" xmlns:w14="http://schemas.microsoft.com/office/word/2010/wordml" xmlns:w15="http://schemas.microsoft.com/office/word/2012/wordml" xmlns:w16cid="http://schemas.microsoft.com/office/word/2016/wordml/cid" xmlns:w16se="http://schemas.microsoft.com/office/word/2015/wordml/symex" xmlns:wpg="http://schemas.microsoft.com/office/word/2010/wordprocessingGroup" xmlns:wpi="http://schemas.microsoft.com/office/word/2010/wordprocessingInk" xmlns:wne="http://schemas.microsoft.com/office/word/2006/wordml" xmlns:wps="http://schemas.microsoft.com/office/word/2010/wordprocessingShape" mc:Ignorable="w14 w15 w16se w16cid wp14">
+<w:endnotes xmlns:wpc="http://schemas.microsoft.com/office/word/2010/wordprocessingCanvas" xmlns:cx="http://schemas.microsoft.com/office/drawing/2014/chartex" xmlns:cx1="http://schemas.microsoft.com/office/drawing/2015/9/8/chartex" xmlns:cx2="http://schemas.microsoft.com/office/drawing/2015/10/21/chartex" xmlns:cx3="http://schemas.microsoft.com/office/drawing/2016/5/9/chartex" xmlns:cx4="http://schemas.microsoft.com/office/drawing/2016/5/10/chartex" xmlns:cx5="http://schemas.microsoft.com/office/drawing/2016/5/11/chartex" xmlns:cx6="http://schemas.microsoft.com/office/drawing/2016/5/12/chartex" xmlns:cx7="http://schemas.microsoft.com/office/drawing/2016/5/13/chartex" xmlns:cx8="http://schemas.microsoft.com/office/drawing/2016/5/14/chartex" xmlns:mc="http://schemas.openxmlformats.org/markup-compatibility/2006" xmlns:aink="http://schemas.microsoft.com/office/drawing/2016/ink" xmlns:am3d="http://schemas.microsoft.com/office/drawing/2017/model3d" xmlns:o="urn:schemas-microsoft-com:office:office" xmlns:r="http://schemas.openxmlformats.org/officeDocument/2006/relationships" xmlns:m="http://schemas.openxmlformats.org/officeDocument/2006/math" xmlns:v="urn:schemas-microsoft-com:vml" xmlns:wp14="http://schemas.microsoft.com/office/word/2010/wordprocessingDrawing" xmlns:wp="http://schemas.openxmlformats.org/drawingml/2006/wordprocessingDrawing" xmlns:w10="urn:schemas-microsoft-com:office:word" xmlns:w="http://schemas.openxmlformats.org/wordprocessingml/2006/main" xmlns:w14="http://schemas.microsoft.com/office/word/2010/wordml" xmlns:w15="http://schemas.microsoft.com/office/word/2012/wordml" xmlns:w16cex="http://schemas.microsoft.com/office/word/2018/wordml/cex" xmlns:w16cid="http://schemas.microsoft.com/office/word/2016/wordml/cid" xmlns:w16="http://schemas.microsoft.com/office/word/2018/wordml" xmlns:w16sdtdh="http://schemas.microsoft.com/office/word/2020/wordml/sdtdatahash" xmlns:w16se="http://schemas.microsoft.com/office/word/2015/wordml/symex" xmlns:wpg="http://schemas.microsoft.com/office/word/2010/wordprocessingGroup" xmlns:wpi="http://schemas.microsoft.com/office/word/2010/wordprocessingInk" xmlns:wne="http://schemas.microsoft.com/office/word/2006/wordml" xmlns:wps="http://schemas.microsoft.com/office/word/2010/wordprocessingShape" mc:Ignorable="w14 w15 w16se w16cid w16 w16cex w16sdtdh wp14">
   <w:endnote w:type="separator" w:id="-1">
     <w:p>
       <w:pPr>
@@ -19390,7 +19387,7 @@
 </file>
 
 <file path=word/footnotes.xml><?xml version="1.0" encoding="utf-8"?>
-<w:footnotes xmlns:wpc="http://schemas.microsoft.com/office/word/2010/wordprocessingCanvas" xmlns:cx="http://schemas.microsoft.com/office/drawing/2014/chartex" xmlns:cx1="http://schemas.microsoft.com/office/drawing/2015/9/8/chartex" xmlns:cx2="http://schemas.microsoft.com/office/drawing/2015/10/21/chartex" xmlns:cx3="http://schemas.microsoft.com/office/drawing/2016/5/9/chartex" xmlns:cx4="http://schemas.microsoft.com/office/drawing/2016/5/10/chartex" xmlns:cx5="http://schemas.microsoft.com/office/drawing/2016/5/11/chartex" xmlns:cx6="http://schemas.microsoft.com/office/drawing/2016/5/12/chartex" xmlns:cx7="http://schemas.microsoft.com/office/drawing/2016/5/13/chartex" xmlns:cx8="http://schemas.microsoft.com/office/drawing/2016/5/14/chartex" xmlns:mc="http://schemas.openxmlformats.org/markup-compatibility/2006" xmlns:aink="http://schemas.microsoft.com/office/drawing/2016/ink" xmlns:am3d="http://schemas.microsoft.com/office/drawing/2017/model3d" xmlns:o="urn:schemas-microsoft-com:office:office" xmlns:r="http://schemas.openxmlformats.org/officeDocument/2006/relationships" xmlns:m="http://schemas.openxmlformats.org/officeDocument/2006/math" xmlns:v="urn:schemas-microsoft-com:vml" xmlns:wp14="http://schemas.microsoft.com/office/word/2010/wordprocessingDrawing" xmlns:wp="http://schemas.openxmlformats.org/drawingml/2006/wordprocessingDrawing" xmlns:w10="urn:schemas-microsoft-com:office:word" xmlns:w="http://schemas.openxmlformats.org/wordprocessingml/2006/main" xmlns:w14="http://schemas.microsoft.com/office/word/2010/wordml" xmlns:w15="http://schemas.microsoft.com/office/word/2012/wordml" xmlns:w16cid="http://schemas.microsoft.com/office/word/2016/wordml/cid" xmlns:w16se="http://schemas.microsoft.com/office/word/2015/wordml/symex" xmlns:wpg="http://schemas.microsoft.com/office/word/2010/wordprocessingGroup" xmlns:wpi="http://schemas.microsoft.com/office/word/2010/wordprocessingInk" xmlns:wne="http://schemas.microsoft.com/office/word/2006/wordml" xmlns:wps="http://schemas.microsoft.com/office/word/2010/wordprocessingShape" mc:Ignorable="w14 w15 w16se w16cid wp14">
+<w:footnotes xmlns:wpc="http://schemas.microsoft.com/office/word/2010/wordprocessingCanvas" xmlns:cx="http://schemas.microsoft.com/office/drawing/2014/chartex" xmlns:cx1="http://schemas.microsoft.com/office/drawing/2015/9/8/chartex" xmlns:cx2="http://schemas.microsoft.com/office/drawing/2015/10/21/chartex" xmlns:cx3="http://schemas.microsoft.com/office/drawing/2016/5/9/chartex" xmlns:cx4="http://schemas.microsoft.com/office/drawing/2016/5/10/chartex" xmlns:cx5="http://schemas.microsoft.com/office/drawing/2016/5/11/chartex" xmlns:cx6="http://schemas.microsoft.com/office/drawing/2016/5/12/chartex" xmlns:cx7="http://schemas.microsoft.com/office/drawing/2016/5/13/chartex" xmlns:cx8="http://schemas.microsoft.com/office/drawing/2016/5/14/chartex" xmlns:mc="http://schemas.openxmlformats.org/markup-compatibility/2006" xmlns:aink="http://schemas.microsoft.com/office/drawing/2016/ink" xmlns:am3d="http://schemas.microsoft.com/office/drawing/2017/model3d" xmlns:o="urn:schemas-microsoft-com:office:office" xmlns:r="http://schemas.openxmlformats.org/officeDocument/2006/relationships" xmlns:m="http://schemas.openxmlformats.org/officeDocument/2006/math" xmlns:v="urn:schemas-microsoft-com:vml" xmlns:wp14="http://schemas.microsoft.com/office/word/2010/wordprocessingDrawing" xmlns:wp="http://schemas.openxmlformats.org/drawingml/2006/wordprocessingDrawing" xmlns:w10="urn:schemas-microsoft-com:office:word" xmlns:w="http://schemas.openxmlformats.org/wordprocessingml/2006/main" xmlns:w14="http://schemas.microsoft.com/office/word/2010/wordml" xmlns:w15="http://schemas.microsoft.com/office/word/2012/wordml" xmlns:w16cex="http://schemas.microsoft.com/office/word/2018/wordml/cex" xmlns:w16cid="http://schemas.microsoft.com/office/word/2016/wordml/cid" xmlns:w16="http://schemas.microsoft.com/office/word/2018/wordml" xmlns:w16sdtdh="http://schemas.microsoft.com/office/word/2020/wordml/sdtdatahash" xmlns:w16se="http://schemas.microsoft.com/office/word/2015/wordml/symex" xmlns:wpg="http://schemas.microsoft.com/office/word/2010/wordprocessingGroup" xmlns:wpi="http://schemas.microsoft.com/office/word/2010/wordprocessingInk" xmlns:wne="http://schemas.microsoft.com/office/word/2006/wordml" xmlns:wps="http://schemas.microsoft.com/office/word/2010/wordprocessingShape" mc:Ignorable="w14 w15 w16se w16cid w16 w16cex w16sdtdh wp14">
   <w:footnote w:type="separator" w:id="-1">
     <w:p>
       <w:pPr>
@@ -19421,7 +19418,7 @@
 </file>
 
 <file path=word/header1.xml><?xml version="1.0" encoding="utf-8"?>
-<w:hdr xmlns:wpc="http://schemas.microsoft.com/office/word/2010/wordprocessingCanvas" xmlns:cx="http://schemas.microsoft.com/office/drawing/2014/chartex" xmlns:cx1="http://schemas.microsoft.com/office/drawing/2015/9/8/chartex" xmlns:cx2="http://schemas.microsoft.com/office/drawing/2015/10/21/chartex" xmlns:cx3="http://schemas.microsoft.com/office/drawing/2016/5/9/chartex" xmlns:cx4="http://schemas.microsoft.com/office/drawing/2016/5/10/chartex" xmlns:cx5="http://schemas.microsoft.com/office/drawing/2016/5/11/chartex" xmlns:cx6="http://schemas.microsoft.com/office/drawing/2016/5/12/chartex" xmlns:cx7="http://schemas.microsoft.com/office/drawing/2016/5/13/chartex" xmlns:cx8="http://schemas.microsoft.com/office/drawing/2016/5/14/chartex" xmlns:mc="http://schemas.openxmlformats.org/markup-compatibility/2006" xmlns:aink="http://schemas.microsoft.com/office/drawing/2016/ink" xmlns:am3d="http://schemas.microsoft.com/office/drawing/2017/model3d" xmlns:o="urn:schemas-microsoft-com:office:office" xmlns:r="http://schemas.openxmlformats.org/officeDocument/2006/relationships" xmlns:m="http://schemas.openxmlformats.org/officeDocument/2006/math" xmlns:v="urn:schemas-microsoft-com:vml" xmlns:wp14="http://schemas.microsoft.com/office/word/2010/wordprocessingDrawing" xmlns:wp="http://schemas.openxmlformats.org/drawingml/2006/wordprocessingDrawing" xmlns:w10="urn:schemas-microsoft-com:office:word" xmlns:w="http://schemas.openxmlformats.org/wordprocessingml/2006/main" xmlns:w14="http://schemas.microsoft.com/office/word/2010/wordml" xmlns:w15="http://schemas.microsoft.com/office/word/2012/wordml" xmlns:w16cid="http://schemas.microsoft.com/office/word/2016/wordml/cid" xmlns:w16se="http://schemas.microsoft.com/office/word/2015/wordml/symex" xmlns:wpg="http://schemas.microsoft.com/office/word/2010/wordprocessingGroup" xmlns:wpi="http://schemas.microsoft.com/office/word/2010/wordprocessingInk" xmlns:wne="http://schemas.microsoft.com/office/word/2006/wordml" xmlns:wps="http://schemas.microsoft.com/office/word/2010/wordprocessingShape" mc:Ignorable="w14 w15 w16se w16cid wp14">
+<w:hdr xmlns:wpc="http://schemas.microsoft.com/office/word/2010/wordprocessingCanvas" xmlns:cx="http://schemas.microsoft.com/office/drawing/2014/chartex" xmlns:cx1="http://schemas.microsoft.com/office/drawing/2015/9/8/chartex" xmlns:cx2="http://schemas.microsoft.com/office/drawing/2015/10/21/chartex" xmlns:cx3="http://schemas.microsoft.com/office/drawing/2016/5/9/chartex" xmlns:cx4="http://schemas.microsoft.com/office/drawing/2016/5/10/chartex" xmlns:cx5="http://schemas.microsoft.com/office/drawing/2016/5/11/chartex" xmlns:cx6="http://schemas.microsoft.com/office/drawing/2016/5/12/chartex" xmlns:cx7="http://schemas.microsoft.com/office/drawing/2016/5/13/chartex" xmlns:cx8="http://schemas.microsoft.com/office/drawing/2016/5/14/chartex" xmlns:mc="http://schemas.openxmlformats.org/markup-compatibility/2006" xmlns:aink="http://schemas.microsoft.com/office/drawing/2016/ink" xmlns:am3d="http://schemas.microsoft.com/office/drawing/2017/model3d" xmlns:o="urn:schemas-microsoft-com:office:office" xmlns:r="http://schemas.openxmlformats.org/officeDocument/2006/relationships" xmlns:m="http://schemas.openxmlformats.org/officeDocument/2006/math" xmlns:v="urn:schemas-microsoft-com:vml" xmlns:wp14="http://schemas.microsoft.com/office/word/2010/wordprocessingDrawing" xmlns:wp="http://schemas.openxmlformats.org/drawingml/2006/wordprocessingDrawing" xmlns:w10="urn:schemas-microsoft-com:office:word" xmlns:w="http://schemas.openxmlformats.org/wordprocessingml/2006/main" xmlns:w14="http://schemas.microsoft.com/office/word/2010/wordml" xmlns:w15="http://schemas.microsoft.com/office/word/2012/wordml" xmlns:w16cex="http://schemas.microsoft.com/office/word/2018/wordml/cex" xmlns:w16cid="http://schemas.microsoft.com/office/word/2016/wordml/cid" xmlns:w16="http://schemas.microsoft.com/office/word/2018/wordml" xmlns:w16sdtdh="http://schemas.microsoft.com/office/word/2020/wordml/sdtdatahash" xmlns:w16se="http://schemas.microsoft.com/office/word/2015/wordml/symex" xmlns:wpg="http://schemas.microsoft.com/office/word/2010/wordprocessingGroup" xmlns:wpi="http://schemas.microsoft.com/office/word/2010/wordprocessingInk" xmlns:wne="http://schemas.microsoft.com/office/word/2006/wordml" xmlns:wps="http://schemas.microsoft.com/office/word/2010/wordprocessingShape" mc:Ignorable="w14 w15 w16se w16cid w16 w16cex w16sdtdh wp14">
   <w:sdt>
     <w:sdtPr>
       <w:id w:val="-964878525"/>
@@ -19430,7 +19427,6 @@
         <w:docPartUnique/>
       </w:docPartObj>
     </w:sdtPr>
-    <w:sdtEndPr/>
     <w:sdtContent>
       <w:p>
         <w:pPr>
@@ -19467,7 +19463,7 @@
 </file>
 
 <file path=word/numbering.xml><?xml version="1.0" encoding="utf-8"?>
-<w:numbering xmlns:wpc="http://schemas.microsoft.com/office/word/2010/wordprocessingCanvas" xmlns:cx="http://schemas.microsoft.com/office/drawing/2014/chartex" xmlns:cx1="http://schemas.microsoft.com/office/drawing/2015/9/8/chartex" xmlns:cx2="http://schemas.microsoft.com/office/drawing/2015/10/21/chartex" xmlns:cx3="http://schemas.microsoft.com/office/drawing/2016/5/9/chartex" xmlns:cx4="http://schemas.microsoft.com/office/drawing/2016/5/10/chartex" xmlns:cx5="http://schemas.microsoft.com/office/drawing/2016/5/11/chartex" xmlns:cx6="http://schemas.microsoft.com/office/drawing/2016/5/12/chartex" xmlns:cx7="http://schemas.microsoft.com/office/drawing/2016/5/13/chartex" xmlns:cx8="http://schemas.microsoft.com/office/drawing/2016/5/14/chartex" xmlns:mc="http://schemas.openxmlformats.org/markup-compatibility/2006" xmlns:aink="http://schemas.microsoft.com/office/drawing/2016/ink" xmlns:am3d="http://schemas.microsoft.com/office/drawing/2017/model3d" xmlns:o="urn:schemas-microsoft-com:office:office" xmlns:r="http://schemas.openxmlformats.org/officeDocument/2006/relationships" xmlns:m="http://schemas.openxmlformats.org/officeDocument/2006/math" xmlns:v="urn:schemas-microsoft-com:vml" xmlns:wp14="http://schemas.microsoft.com/office/word/2010/wordprocessingDrawing" xmlns:wp="http://schemas.openxmlformats.org/drawingml/2006/wordprocessingDrawing" xmlns:w10="urn:schemas-microsoft-com:office:word" xmlns:w="http://schemas.openxmlformats.org/wordprocessingml/2006/main" xmlns:w14="http://schemas.microsoft.com/office/word/2010/wordml" xmlns:w15="http://schemas.microsoft.com/office/word/2012/wordml" xmlns:w16cid="http://schemas.microsoft.com/office/word/2016/wordml/cid" xmlns:w16se="http://schemas.microsoft.com/office/word/2015/wordml/symex" xmlns:wpg="http://schemas.microsoft.com/office/word/2010/wordprocessingGroup" xmlns:wpi="http://schemas.microsoft.com/office/word/2010/wordprocessingInk" xmlns:wne="http://schemas.microsoft.com/office/word/2006/wordml" xmlns:wps="http://schemas.microsoft.com/office/word/2010/wordprocessingShape" mc:Ignorable="w14 w15 w16se w16cid wp14">
+<w:numbering xmlns:wpc="http://schemas.microsoft.com/office/word/2010/wordprocessingCanvas" xmlns:cx="http://schemas.microsoft.com/office/drawing/2014/chartex" xmlns:cx1="http://schemas.microsoft.com/office/drawing/2015/9/8/chartex" xmlns:cx2="http://schemas.microsoft.com/office/drawing/2015/10/21/chartex" xmlns:cx3="http://schemas.microsoft.com/office/drawing/2016/5/9/chartex" xmlns:cx4="http://schemas.microsoft.com/office/drawing/2016/5/10/chartex" xmlns:cx5="http://schemas.microsoft.com/office/drawing/2016/5/11/chartex" xmlns:cx6="http://schemas.microsoft.com/office/drawing/2016/5/12/chartex" xmlns:cx7="http://schemas.microsoft.com/office/drawing/2016/5/13/chartex" xmlns:cx8="http://schemas.microsoft.com/office/drawing/2016/5/14/chartex" xmlns:mc="http://schemas.openxmlformats.org/markup-compatibility/2006" xmlns:aink="http://schemas.microsoft.com/office/drawing/2016/ink" xmlns:am3d="http://schemas.microsoft.com/office/drawing/2017/model3d" xmlns:o="urn:schemas-microsoft-com:office:office" xmlns:r="http://schemas.openxmlformats.org/officeDocument/2006/relationships" xmlns:m="http://schemas.openxmlformats.org/officeDocument/2006/math" xmlns:v="urn:schemas-microsoft-com:vml" xmlns:wp14="http://schemas.microsoft.com/office/word/2010/wordprocessingDrawing" xmlns:wp="http://schemas.openxmlformats.org/drawingml/2006/wordprocessingDrawing" xmlns:w10="urn:schemas-microsoft-com:office:word" xmlns:w="http://schemas.openxmlformats.org/wordprocessingml/2006/main" xmlns:w14="http://schemas.microsoft.com/office/word/2010/wordml" xmlns:w15="http://schemas.microsoft.com/office/word/2012/wordml" xmlns:w16cex="http://schemas.microsoft.com/office/word/2018/wordml/cex" xmlns:w16cid="http://schemas.microsoft.com/office/word/2016/wordml/cid" xmlns:w16="http://schemas.microsoft.com/office/word/2018/wordml" xmlns:w16sdtdh="http://schemas.microsoft.com/office/word/2020/wordml/sdtdatahash" xmlns:w16se="http://schemas.microsoft.com/office/word/2015/wordml/symex" xmlns:wpg="http://schemas.microsoft.com/office/word/2010/wordprocessingGroup" xmlns:wpi="http://schemas.microsoft.com/office/word/2010/wordprocessingInk" xmlns:wne="http://schemas.microsoft.com/office/word/2006/wordml" xmlns:wps="http://schemas.microsoft.com/office/word/2010/wordprocessingShape" mc:Ignorable="w14 w15 w16se w16cid w16 w16cex w16sdtdh wp14">
   <w:abstractNum w:abstractNumId="0" w15:restartNumberingAfterBreak="0">
     <w:nsid w:val="045850D6"/>
     <w:multiLevelType w:val="hybridMultilevel"/>
@@ -22406,7 +22402,7 @@
 </file>
 
 <file path=word/styles.xml><?xml version="1.0" encoding="utf-8"?>
-<w:styles xmlns:mc="http://schemas.openxmlformats.org/markup-compatibility/2006" xmlns:r="http://schemas.openxmlformats.org/officeDocument/2006/relationships" xmlns:w="http://schemas.openxmlformats.org/wordprocessingml/2006/main" xmlns:w14="http://schemas.microsoft.com/office/word/2010/wordml" xmlns:w15="http://schemas.microsoft.com/office/word/2012/wordml" xmlns:w16cid="http://schemas.microsoft.com/office/word/2016/wordml/cid" xmlns:w16se="http://schemas.microsoft.com/office/word/2015/wordml/symex" mc:Ignorable="w14 w15 w16se w16cid">
+<w:styles xmlns:mc="http://schemas.openxmlformats.org/markup-compatibility/2006" xmlns:r="http://schemas.openxmlformats.org/officeDocument/2006/relationships" xmlns:w="http://schemas.openxmlformats.org/wordprocessingml/2006/main" xmlns:w14="http://schemas.microsoft.com/office/word/2010/wordml" xmlns:w15="http://schemas.microsoft.com/office/word/2012/wordml" xmlns:w16cex="http://schemas.microsoft.com/office/word/2018/wordml/cex" xmlns:w16cid="http://schemas.microsoft.com/office/word/2016/wordml/cid" xmlns:w16="http://schemas.microsoft.com/office/word/2018/wordml" xmlns:w16sdtdh="http://schemas.microsoft.com/office/word/2020/wordml/sdtdatahash" xmlns:w16se="http://schemas.microsoft.com/office/word/2015/wordml/symex" mc:Ignorable="w14 w15 w16se w16cid w16 w16cex w16sdtdh">
   <w:docDefaults>
     <w:rPrDefault>
       <w:rPr>
@@ -23316,7 +23312,7 @@
 </file>
 
 <file path=customXml/itemProps1.xml><?xml version="1.0" encoding="utf-8"?>
-<ds:datastoreItem xmlns:ds="http://schemas.openxmlformats.org/officeDocument/2006/customXml" ds:itemID="{DFBC4D28-3F77-44B9-AB00-1252AB0F0129}">
+<ds:datastoreItem xmlns:ds="http://schemas.openxmlformats.org/officeDocument/2006/customXml" ds:itemID="{479D3703-F61D-4DFA-A338-BE1C236B7B85}">
   <ds:schemaRefs>
     <ds:schemaRef ds:uri="http://schemas.openxmlformats.org/officeDocument/2006/bibliography"/>
   </ds:schemaRefs>

</xml_diff>